<commit_message>
Added L8 to OOP
</commit_message>
<xml_diff>
--- a/lp/c2_2/oop/l12.docx
+++ b/lp/c2_2/oop/l12.docx
@@ -207,21 +207,12 @@
         </w:rPr>
         <w:t>’</w:t>
       </w:r>
-      <w:proofErr w:type="spellStart"/>
       <w:r>
         <w:rPr>
           <w:sz w:val="28"/>
           <w:szCs w:val="28"/>
         </w:rPr>
-        <w:t>єктно</w:t>
-      </w:r>
-      <w:proofErr w:type="spellEnd"/>
-      <w:r>
-        <w:rPr>
-          <w:sz w:val="28"/>
-          <w:szCs w:val="28"/>
-        </w:rPr>
-        <w:t>-орієнтоване програмування</w:t>
+        <w:t>єктно-орієнтоване програмування</w:t>
       </w:r>
       <w:r>
         <w:t>»</w:t>
@@ -565,14 +556,9 @@
       <w:pPr>
         <w:pStyle w:val="Heading1"/>
       </w:pPr>
-      <w:proofErr w:type="spellStart"/>
       <w:r>
         <w:lastRenderedPageBreak/>
-        <w:t>Багатопотоковість</w:t>
-      </w:r>
-      <w:proofErr w:type="spellEnd"/>
-      <w:r>
-        <w:t xml:space="preserve"> у </w:t>
+        <w:t xml:space="preserve">Багатопотоковість у </w:t>
       </w:r>
       <w:r>
         <w:rPr>
@@ -604,30 +590,22 @@
         </w:rPr>
         <w:t xml:space="preserve">Ознайомитися з </w:t>
       </w:r>
-      <w:proofErr w:type="spellStart"/>
       <w:r>
         <w:rPr>
           <w:lang w:eastAsia="uk-UA"/>
         </w:rPr>
-        <w:t>багатопотоковоим</w:t>
-      </w:r>
-      <w:proofErr w:type="spellEnd"/>
+        <w:t xml:space="preserve">багатопотоковоим програмування у </w:t>
+      </w:r>
+      <w:r>
+        <w:rPr>
+          <w:lang w:val="en-US" w:eastAsia="uk-UA"/>
+        </w:rPr>
+        <w:t>Java</w:t>
+      </w:r>
       <w:r>
         <w:rPr>
           <w:lang w:eastAsia="uk-UA"/>
         </w:rPr>
-        <w:t xml:space="preserve"> програмування у </w:t>
-      </w:r>
-      <w:r>
-        <w:rPr>
-          <w:lang w:val="en-US" w:eastAsia="uk-UA"/>
-        </w:rPr>
-        <w:t>Java</w:t>
-      </w:r>
-      <w:r>
-        <w:rPr>
-          <w:lang w:eastAsia="uk-UA"/>
-        </w:rPr>
         <w:t>.</w:t>
       </w:r>
     </w:p>
@@ -664,42 +642,36 @@
         </w:rPr>
         <w:t>(</w:t>
       </w:r>
-      <w:proofErr w:type="spellStart"/>
       <w:r>
         <w:rPr>
           <w:color w:val="0000FF"/>
         </w:rPr>
         <w:t>process</w:t>
       </w:r>
-      <w:proofErr w:type="spellEnd"/>
       <w:r>
         <w:rPr>
           <w:lang w:val="ru-RU"/>
         </w:rPr>
         <w:t>). Як і всі загальні поняття, процес важко визначити. Можна розуміти під процесом виконувану (</w:t>
       </w:r>
-      <w:proofErr w:type="spellStart"/>
       <w:r>
         <w:rPr>
           <w:color w:val="0000FF"/>
         </w:rPr>
         <w:t>runnable</w:t>
       </w:r>
-      <w:proofErr w:type="spellEnd"/>
       <w:r>
         <w:rPr>
           <w:lang w:val="ru-RU"/>
         </w:rPr>
         <w:t>) програму, але треба памятати про те, що у процесу єсть декілька станів. Процес може в будь-який момент перейти до виконання машинного коду іншої програми, а також "заснути" (</w:t>
       </w:r>
-      <w:proofErr w:type="spellStart"/>
       <w:r>
         <w:rPr>
           <w:color w:val="0000FF"/>
         </w:rPr>
         <w:t>sleep</w:t>
       </w:r>
-      <w:proofErr w:type="spellEnd"/>
       <w:r>
         <w:rPr>
           <w:lang w:val="ru-RU"/>
@@ -732,28 +704,24 @@
         </w:rPr>
         <w:t>(</w:t>
       </w:r>
-      <w:proofErr w:type="spellStart"/>
       <w:r>
         <w:rPr>
           <w:color w:val="0000FF"/>
         </w:rPr>
         <w:t>multitasking</w:t>
       </w:r>
-      <w:proofErr w:type="spellEnd"/>
       <w:r>
         <w:rPr>
           <w:lang w:val="ru-RU"/>
         </w:rPr>
         <w:t>), вони запускають і виконують зразу декілька процесів. Одночасно може працювати браузер, текстовий редактор, музичний програвач. На екрані дисплея відкриваються декілька вікон, кожне з яких звязано із своїм працюючим процесом. Якщо на компютері тільки один процессор, то він переключається з одного процесу на другий, створюючи видимість одночасної роботи. Переключення відбувається по закінченню одного або декількох "тиків" (</w:t>
       </w:r>
-      <w:proofErr w:type="spellStart"/>
       <w:r>
         <w:rPr>
           <w:color w:val="0000FF"/>
         </w:rPr>
         <w:t>ticks</w:t>
       </w:r>
-      <w:proofErr w:type="spellEnd"/>
       <w:r>
         <w:rPr>
           <w:lang w:val="ru-RU"/>
@@ -773,14 +741,12 @@
         </w:rPr>
         <w:t>(</w:t>
       </w:r>
-      <w:proofErr w:type="spellStart"/>
       <w:r>
         <w:rPr>
           <w:color w:val="0000FF"/>
         </w:rPr>
         <w:t>priority</w:t>
       </w:r>
-      <w:proofErr w:type="spellEnd"/>
       <w:r>
         <w:rPr>
           <w:lang w:val="ru-RU"/>
@@ -801,14 +767,12 @@
         </w:rPr>
         <w:t>(</w:t>
       </w:r>
-      <w:proofErr w:type="spellStart"/>
       <w:r>
         <w:rPr>
           <w:color w:val="0000FF"/>
         </w:rPr>
         <w:t>scheduler</w:t>
       </w:r>
-      <w:proofErr w:type="spellEnd"/>
       <w:r>
         <w:rPr>
           <w:lang w:val="ru-RU"/>
@@ -860,14 +824,12 @@
         </w:rPr>
         <w:t>(</w:t>
       </w:r>
-      <w:proofErr w:type="spellStart"/>
       <w:r>
         <w:rPr>
           <w:color w:val="0000FF"/>
         </w:rPr>
         <w:t>context</w:t>
       </w:r>
-      <w:proofErr w:type="spellEnd"/>
       <w:r>
         <w:rPr>
           <w:lang w:val="ru-RU"/>
@@ -983,42 +945,36 @@
         </w:rPr>
         <w:t xml:space="preserve">Роботу багатозадачної системи можна спроститс і прискорити, якщо дозволити взаємодіючим процесам працювати в одному адресному просторі. Такі процесси називаються </w:t>
       </w:r>
-      <w:proofErr w:type="spellStart"/>
       <w:r>
         <w:rPr>
           <w:color w:val="0000FF"/>
         </w:rPr>
         <w:t>threads</w:t>
       </w:r>
-      <w:proofErr w:type="spellEnd"/>
       <w:r>
         <w:rPr>
           <w:lang w:val="ru-RU"/>
         </w:rPr>
         <w:t xml:space="preserve">.  Буквальний переклад - "нитка", але ми зупинимося на слові "підпроцес". Підпроцеси створюють нові труднощі для операційної системи — треба дуже уважно слідкувати за тим, щоб вони не заважали один одному при запису в спільні ділянки памяті, — але зате полегшують взаємодію підпроцесів. Створення підпроцесів і управління ними — це справа операційної системи, але в </w:t>
       </w:r>
-      <w:proofErr w:type="spellStart"/>
       <w:r>
         <w:rPr>
           <w:color w:val="0000FF"/>
         </w:rPr>
         <w:t>Java</w:t>
       </w:r>
-      <w:proofErr w:type="spellEnd"/>
       <w:r>
         <w:rPr>
           <w:lang w:val="ru-RU"/>
         </w:rPr>
         <w:t xml:space="preserve"> введені засоби для виконання цих дій. Оскільки програми, написані на </w:t>
       </w:r>
-      <w:proofErr w:type="spellStart"/>
       <w:r>
         <w:rPr>
           <w:color w:val="0000FF"/>
         </w:rPr>
         <w:t>Java</w:t>
       </w:r>
-      <w:proofErr w:type="spellEnd"/>
       <w:r>
         <w:rPr>
           <w:lang w:val="ru-RU"/>
@@ -1044,14 +1000,12 @@
         </w:rPr>
         <w:t xml:space="preserve">Коли операційна система запускає віртуальну машину </w:t>
       </w:r>
-      <w:proofErr w:type="spellStart"/>
       <w:r>
         <w:rPr>
           <w:color w:val="0000FF"/>
         </w:rPr>
         <w:t>Java</w:t>
       </w:r>
-      <w:proofErr w:type="spellEnd"/>
       <w:r>
         <w:rPr>
           <w:lang w:val="ru-RU"/>
@@ -1079,28 +1033,24 @@
         </w:rPr>
         <w:t>(</w:t>
       </w:r>
-      <w:proofErr w:type="spellStart"/>
       <w:r>
         <w:rPr>
           <w:color w:val="0000FF"/>
         </w:rPr>
         <w:t>main</w:t>
       </w:r>
-      <w:proofErr w:type="spellEnd"/>
       <w:r>
         <w:rPr>
           <w:lang w:val="ru-RU"/>
         </w:rPr>
         <w:t xml:space="preserve">) підпроцес виконує байт-коди програми, а саме, він зразу ж звертається до методу </w:t>
       </w:r>
-      <w:proofErr w:type="spellStart"/>
       <w:r>
         <w:rPr>
           <w:color w:val="0000FF"/>
         </w:rPr>
         <w:t>main</w:t>
       </w:r>
-      <w:proofErr w:type="spellEnd"/>
       <w:r>
         <w:rPr>
           <w:color w:val="0000FF"/>
@@ -1133,42 +1083,36 @@
         </w:rPr>
         <w:t xml:space="preserve">Підпроцес в </w:t>
       </w:r>
-      <w:proofErr w:type="spellStart"/>
       <w:r>
         <w:rPr>
           <w:color w:val="0000FF"/>
         </w:rPr>
         <w:t>Java</w:t>
       </w:r>
-      <w:proofErr w:type="spellEnd"/>
       <w:r>
         <w:rPr>
           <w:lang w:val="ru-RU"/>
         </w:rPr>
         <w:t xml:space="preserve"> створюється і управляється методами класу </w:t>
       </w:r>
-      <w:proofErr w:type="spellStart"/>
       <w:r>
         <w:rPr>
           <w:color w:val="0000FF"/>
         </w:rPr>
         <w:t>Thread</w:t>
       </w:r>
-      <w:proofErr w:type="spellEnd"/>
       <w:r>
         <w:rPr>
           <w:lang w:val="ru-RU"/>
         </w:rPr>
         <w:t xml:space="preserve">. Після створення обєкта цього класу одним із його конструкторів новий підпроцес запускається методом </w:t>
       </w:r>
-      <w:proofErr w:type="spellStart"/>
       <w:r>
         <w:rPr>
           <w:color w:val="0000FF"/>
         </w:rPr>
         <w:t>start</w:t>
       </w:r>
-      <w:proofErr w:type="spellEnd"/>
       <w:r>
         <w:rPr>
           <w:color w:val="0000FF"/>
@@ -1190,14 +1134,12 @@
         </w:rPr>
         <w:t xml:space="preserve">. Отримати посилку на поточний  підпроцес можна статичним методом </w:t>
       </w:r>
-      <w:proofErr w:type="spellStart"/>
       <w:r>
         <w:rPr>
           <w:color w:val="0000FF"/>
         </w:rPr>
         <w:t>Thread</w:t>
       </w:r>
-      <w:proofErr w:type="spellEnd"/>
       <w:r>
         <w:rPr>
           <w:color w:val="0000FF"/>
@@ -1205,14 +1147,12 @@
         </w:rPr>
         <w:t>.</w:t>
       </w:r>
-      <w:proofErr w:type="spellStart"/>
       <w:r>
         <w:rPr>
           <w:color w:val="0000FF"/>
         </w:rPr>
         <w:t>currentThread</w:t>
       </w:r>
-      <w:proofErr w:type="spellEnd"/>
       <w:r>
         <w:rPr>
           <w:color w:val="0000FF"/>
@@ -1239,28 +1179,24 @@
         </w:rPr>
         <w:t xml:space="preserve">Клас </w:t>
       </w:r>
-      <w:proofErr w:type="spellStart"/>
       <w:r>
         <w:rPr>
           <w:color w:val="0000FF"/>
         </w:rPr>
         <w:t>Thread</w:t>
       </w:r>
-      <w:proofErr w:type="spellEnd"/>
       <w:r>
         <w:rPr>
           <w:lang w:val="ru-RU"/>
         </w:rPr>
         <w:t xml:space="preserve"> реалізує інтерфейс </w:t>
       </w:r>
-      <w:proofErr w:type="spellStart"/>
       <w:r>
         <w:rPr>
           <w:color w:val="0000FF"/>
         </w:rPr>
         <w:t>Runnab</w:t>
       </w:r>
-      <w:proofErr w:type="spellEnd"/>
       <w:r>
         <w:rPr>
           <w:color w:val="0000FF"/>
@@ -1280,14 +1216,12 @@
         </w:rPr>
         <w:t xml:space="preserve">. Цей інтерфейс описує тільки один метод </w:t>
       </w:r>
-      <w:proofErr w:type="spellStart"/>
       <w:r>
         <w:rPr>
           <w:color w:val="0000FF"/>
         </w:rPr>
         <w:t>run</w:t>
       </w:r>
-      <w:proofErr w:type="spellEnd"/>
       <w:r>
         <w:rPr>
           <w:color w:val="0000FF"/>
@@ -1301,28 +1235,24 @@
         </w:rPr>
         <w:t xml:space="preserve">. Новий підпроцес буде виконувати те, що записано в цьому методі. Між іншим, клас </w:t>
       </w:r>
-      <w:proofErr w:type="spellStart"/>
       <w:r>
         <w:rPr>
           <w:color w:val="0000FF"/>
         </w:rPr>
         <w:t>Thread</w:t>
       </w:r>
-      <w:proofErr w:type="spellEnd"/>
       <w:r>
         <w:rPr>
           <w:lang w:val="ru-RU"/>
         </w:rPr>
         <w:t xml:space="preserve"> містить тільки пусту реалізацію методу </w:t>
       </w:r>
-      <w:proofErr w:type="spellStart"/>
       <w:r>
         <w:rPr>
           <w:color w:val="0000FF"/>
         </w:rPr>
         <w:t>run</w:t>
       </w:r>
-      <w:proofErr w:type="spellEnd"/>
       <w:r>
         <w:rPr>
           <w:color w:val="0000FF"/>
@@ -1336,28 +1266,24 @@
         </w:rPr>
         <w:t xml:space="preserve">, тому клас </w:t>
       </w:r>
-      <w:proofErr w:type="spellStart"/>
       <w:r>
         <w:rPr>
           <w:color w:val="0000FF"/>
         </w:rPr>
         <w:t>Thread</w:t>
       </w:r>
-      <w:proofErr w:type="spellEnd"/>
       <w:r>
         <w:rPr>
           <w:lang w:val="ru-RU"/>
         </w:rPr>
         <w:t xml:space="preserve"> не використовується сам по собі, він завжди розширюється. При його розширенні метод </w:t>
       </w:r>
-      <w:proofErr w:type="spellStart"/>
       <w:r>
         <w:rPr>
           <w:color w:val="0000FF"/>
         </w:rPr>
         <w:t>run</w:t>
       </w:r>
-      <w:proofErr w:type="spellEnd"/>
       <w:r>
         <w:rPr>
           <w:color w:val="0000FF"/>
@@ -1378,14 +1304,12 @@
         </w:rPr>
         <w:t xml:space="preserve">Метод </w:t>
       </w:r>
-      <w:proofErr w:type="spellStart"/>
       <w:r>
         <w:rPr>
           <w:color w:val="0000FF"/>
         </w:rPr>
         <w:t>run</w:t>
       </w:r>
-      <w:proofErr w:type="spellEnd"/>
       <w:r>
         <w:rPr>
           <w:color w:val="0000FF"/>
@@ -1399,14 +1323,12 @@
         </w:rPr>
         <w:t xml:space="preserve"> не містить аргументів, так як нікому передавати їх значення в метод. Він не повертає значення, його нікуди передавати. До методу </w:t>
       </w:r>
-      <w:proofErr w:type="spellStart"/>
       <w:r>
         <w:rPr>
           <w:color w:val="0000FF"/>
         </w:rPr>
         <w:t>run</w:t>
       </w:r>
-      <w:proofErr w:type="spellEnd"/>
       <w:r>
         <w:rPr>
           <w:color w:val="0000FF"/>
@@ -1420,28 +1342,24 @@
         </w:rPr>
         <w:t xml:space="preserve"> не можна звернутися із програми, це завжди робиться автоматично виконуючою системою </w:t>
       </w:r>
-      <w:proofErr w:type="spellStart"/>
       <w:r>
         <w:rPr>
           <w:color w:val="0000FF"/>
         </w:rPr>
         <w:t>Java</w:t>
       </w:r>
-      <w:proofErr w:type="spellEnd"/>
       <w:r>
         <w:rPr>
           <w:lang w:val="ru-RU"/>
         </w:rPr>
         <w:t xml:space="preserve"> при запуску нового підпроцесу методом </w:t>
       </w:r>
-      <w:proofErr w:type="spellStart"/>
       <w:r>
         <w:rPr>
           <w:color w:val="0000FF"/>
         </w:rPr>
         <w:t>start</w:t>
       </w:r>
-      <w:proofErr w:type="spellEnd"/>
       <w:r>
         <w:rPr>
           <w:color w:val="0000FF"/>
@@ -1482,14 +1400,12 @@
         </w:rPr>
         <w:t xml:space="preserve"> або реалізувати інтерфейс </w:t>
       </w:r>
-      <w:proofErr w:type="spellStart"/>
       <w:r>
         <w:rPr>
           <w:color w:val="0000FF"/>
         </w:rPr>
         <w:t>Runnab</w:t>
       </w:r>
-      <w:proofErr w:type="spellEnd"/>
       <w:r>
         <w:rPr>
           <w:color w:val="0000FF"/>
@@ -1553,8 +1469,6 @@
       <w:pPr>
         <w:pStyle w:val="Heading2"/>
       </w:pPr>
-      <w:bookmarkStart w:id="0" w:name="_GoBack"/>
-      <w:bookmarkEnd w:id="0"/>
       <w:r>
         <w:t>Завдання</w:t>
       </w:r>
@@ -1584,11 +1498,9 @@
           <w:lang w:val="en-US"/>
         </w:rPr>
       </w:pPr>
-      <w:proofErr w:type="spellStart"/>
       <w:r>
         <w:t>Лістінг</w:t>
       </w:r>
-      <w:proofErr w:type="spellEnd"/>
       <w:r>
         <w:t xml:space="preserve"> 3.</w:t>
       </w:r>
@@ -1620,15 +1532,7 @@
         <w:t>import</w:t>
       </w:r>
       <w:r>
-        <w:t xml:space="preserve"> </w:t>
-      </w:r>
-      <w:proofErr w:type="spellStart"/>
-      <w:r>
-        <w:t>java.util.Scanner</w:t>
-      </w:r>
-      <w:proofErr w:type="spellEnd"/>
-      <w:r>
-        <w:t>;</w:t>
+        <w:t xml:space="preserve"> java.util.Scanner;</w:t>
       </w:r>
     </w:p>
     <w:p>
@@ -1643,15 +1547,7 @@
         <w:t>import</w:t>
       </w:r>
       <w:r>
-        <w:t xml:space="preserve"> </w:t>
-      </w:r>
-      <w:proofErr w:type="spellStart"/>
-      <w:r>
-        <w:t>java.util.concurrent.LinkedBlockingQueue</w:t>
-      </w:r>
-      <w:proofErr w:type="spellEnd"/>
-      <w:r>
-        <w:t>;</w:t>
+        <w:t xml:space="preserve"> java.util.concurrent.LinkedBlockingQueue;</w:t>
       </w:r>
     </w:p>
     <w:p>
@@ -1666,15 +1562,7 @@
         <w:t>import</w:t>
       </w:r>
       <w:r>
-        <w:t xml:space="preserve"> </w:t>
-      </w:r>
-      <w:proofErr w:type="spellStart"/>
-      <w:r>
-        <w:t>java.util.concurrent.atomic.AtomicBoolean</w:t>
-      </w:r>
-      <w:proofErr w:type="spellEnd"/>
-      <w:r>
-        <w:t>;</w:t>
+        <w:t xml:space="preserve"> java.util.concurrent.atomic.AtomicBoolean;</w:t>
       </w:r>
     </w:p>
     <w:p>
@@ -1753,15 +1641,7 @@
         <w:t>void</w:t>
       </w:r>
       <w:r>
-        <w:t xml:space="preserve"> main(String[] </w:t>
-      </w:r>
-      <w:proofErr w:type="spellStart"/>
-      <w:r>
-        <w:t>args</w:t>
-      </w:r>
-      <w:proofErr w:type="spellEnd"/>
-      <w:r>
-        <w:t>) {</w:t>
+        <w:t xml:space="preserve"> main(String[] args) {</w:t>
       </w:r>
     </w:p>
     <w:p>
@@ -1792,7 +1672,6 @@
         </w:rPr>
         <w:t xml:space="preserve">// </w:t>
       </w:r>
-      <w:proofErr w:type="spellStart"/>
       <w:r>
         <w:rPr>
           <w:color w:val="3F7F5F"/>
@@ -1800,14 +1679,12 @@
         </w:rPr>
         <w:t>Програма</w:t>
       </w:r>
-      <w:proofErr w:type="spellEnd"/>
       <w:r>
         <w:rPr>
           <w:color w:val="3F7F5F"/>
         </w:rPr>
         <w:t xml:space="preserve"> </w:t>
       </w:r>
-      <w:proofErr w:type="spellStart"/>
       <w:r>
         <w:rPr>
           <w:color w:val="3F7F5F"/>
@@ -1815,14 +1692,12 @@
         </w:rPr>
         <w:t>моделює</w:t>
       </w:r>
-      <w:proofErr w:type="spellEnd"/>
       <w:r>
         <w:rPr>
           <w:color w:val="3F7F5F"/>
         </w:rPr>
         <w:t xml:space="preserve"> </w:t>
       </w:r>
-      <w:proofErr w:type="spellStart"/>
       <w:r>
         <w:rPr>
           <w:color w:val="3F7F5F"/>
@@ -1830,14 +1705,12 @@
         </w:rPr>
         <w:t>обслуговування</w:t>
       </w:r>
-      <w:proofErr w:type="spellEnd"/>
       <w:r>
         <w:rPr>
           <w:color w:val="3F7F5F"/>
         </w:rPr>
         <w:t xml:space="preserve"> </w:t>
       </w:r>
-      <w:proofErr w:type="spellStart"/>
       <w:r>
         <w:rPr>
           <w:color w:val="3F7F5F"/>
@@ -1845,14 +1718,12 @@
         </w:rPr>
         <w:t>одного</w:t>
       </w:r>
-      <w:proofErr w:type="spellEnd"/>
       <w:r>
         <w:rPr>
           <w:color w:val="3F7F5F"/>
         </w:rPr>
         <w:t xml:space="preserve"> </w:t>
       </w:r>
-      <w:proofErr w:type="spellStart"/>
       <w:r>
         <w:rPr>
           <w:color w:val="3F7F5F"/>
@@ -1860,14 +1731,12 @@
         </w:rPr>
         <w:t>потоку</w:t>
       </w:r>
-      <w:proofErr w:type="spellEnd"/>
       <w:r>
         <w:rPr>
           <w:color w:val="3F7F5F"/>
         </w:rPr>
         <w:t xml:space="preserve"> </w:t>
       </w:r>
-      <w:proofErr w:type="spellStart"/>
       <w:r>
         <w:rPr>
           <w:color w:val="3F7F5F"/>
@@ -1875,14 +1744,12 @@
         </w:rPr>
         <w:t>процесів</w:t>
       </w:r>
-      <w:proofErr w:type="spellEnd"/>
       <w:r>
         <w:rPr>
           <w:color w:val="3F7F5F"/>
         </w:rPr>
         <w:t xml:space="preserve"> </w:t>
       </w:r>
-      <w:proofErr w:type="spellStart"/>
       <w:r>
         <w:rPr>
           <w:color w:val="3F7F5F"/>
@@ -1890,7 +1757,6 @@
         </w:rPr>
         <w:t>двома</w:t>
       </w:r>
-      <w:proofErr w:type="spellEnd"/>
       <w:r>
         <w:rPr>
           <w:color w:val="3F7F5F"/>
@@ -1914,7 +1780,6 @@
         </w:rPr>
         <w:t xml:space="preserve">// </w:t>
       </w:r>
-      <w:proofErr w:type="spellStart"/>
       <w:r>
         <w:rPr>
           <w:color w:val="3F7F5F"/>
@@ -1922,14 +1787,12 @@
         </w:rPr>
         <w:t>центральними</w:t>
       </w:r>
-      <w:proofErr w:type="spellEnd"/>
       <w:r>
         <w:rPr>
           <w:color w:val="3F7F5F"/>
         </w:rPr>
         <w:t xml:space="preserve"> </w:t>
       </w:r>
-      <w:proofErr w:type="spellStart"/>
       <w:r>
         <w:rPr>
           <w:color w:val="3F7F5F"/>
@@ -1937,73 +1800,336 @@
         </w:rPr>
         <w:t>процесорами</w:t>
       </w:r>
-      <w:proofErr w:type="spellEnd"/>
+      <w:r>
+        <w:rPr>
+          <w:color w:val="3F7F5F"/>
+        </w:rPr>
+        <w:t xml:space="preserve"> комп'ютера </w:t>
+      </w:r>
+      <w:r>
+        <w:rPr>
+          <w:color w:val="3F7F5F"/>
+          <w:u w:val="single"/>
+        </w:rPr>
+        <w:t>із</w:t>
+      </w:r>
       <w:r>
         <w:rPr>
           <w:color w:val="3F7F5F"/>
         </w:rPr>
         <w:t xml:space="preserve"> </w:t>
       </w:r>
-      <w:proofErr w:type="spellStart"/>
-      <w:r>
-        <w:rPr>
-          <w:color w:val="3F7F5F"/>
-        </w:rPr>
-        <w:t>комп'ютера</w:t>
-      </w:r>
-      <w:proofErr w:type="spellEnd"/>
+      <w:r>
+        <w:rPr>
+          <w:color w:val="3F7F5F"/>
+          <w:u w:val="single"/>
+        </w:rPr>
+        <w:t>загальною</w:t>
+      </w:r>
       <w:r>
         <w:rPr>
           <w:color w:val="3F7F5F"/>
         </w:rPr>
         <w:t xml:space="preserve"> </w:t>
       </w:r>
-      <w:proofErr w:type="spellStart"/>
       <w:r>
         <w:rPr>
           <w:color w:val="3F7F5F"/>
           <w:u w:val="single"/>
         </w:rPr>
-        <w:t>із</w:t>
-      </w:r>
-      <w:proofErr w:type="spellEnd"/>
+        <w:t>чергою</w:t>
+      </w:r>
+      <w:r>
+        <w:rPr>
+          <w:color w:val="3F7F5F"/>
+        </w:rPr>
+        <w:t xml:space="preserve">. </w:t>
+      </w:r>
+      <w:r>
+        <w:rPr>
+          <w:color w:val="3F7F5F"/>
+          <w:u w:val="single"/>
+        </w:rPr>
+        <w:t>Якщо</w:t>
+      </w:r>
       <w:r>
         <w:rPr>
           <w:color w:val="3F7F5F"/>
         </w:rPr>
         <w:t xml:space="preserve"> </w:t>
       </w:r>
-      <w:proofErr w:type="spellStart"/>
+    </w:p>
+    <w:p>
+      <w:pPr>
+        <w:pStyle w:val="Code"/>
+      </w:pPr>
+      <w:r>
+        <w:tab/>
+      </w:r>
+      <w:r>
+        <w:tab/>
+      </w:r>
+      <w:r>
+        <w:rPr>
+          <w:color w:val="3F7F5F"/>
+        </w:rPr>
+        <w:t xml:space="preserve">// </w:t>
+      </w:r>
       <w:r>
         <w:rPr>
           <w:color w:val="3F7F5F"/>
           <w:u w:val="single"/>
         </w:rPr>
-        <w:t>загальною</w:t>
-      </w:r>
-      <w:proofErr w:type="spellEnd"/>
+        <w:t>черговий</w:t>
+      </w:r>
       <w:r>
         <w:rPr>
           <w:color w:val="3F7F5F"/>
         </w:rPr>
         <w:t xml:space="preserve"> </w:t>
       </w:r>
-      <w:proofErr w:type="spellStart"/>
       <w:r>
         <w:rPr>
           <w:color w:val="3F7F5F"/>
           <w:u w:val="single"/>
         </w:rPr>
-        <w:t>чергою</w:t>
-      </w:r>
-      <w:proofErr w:type="spellEnd"/>
+        <w:t>процес</w:t>
+      </w:r>
+      <w:r>
+        <w:rPr>
+          <w:color w:val="3F7F5F"/>
+        </w:rPr>
+        <w:t xml:space="preserve"> </w:t>
+      </w:r>
+      <w:r>
+        <w:rPr>
+          <w:color w:val="3F7F5F"/>
+          <w:u w:val="single"/>
+        </w:rPr>
+        <w:t>генерується</w:t>
+      </w:r>
+      <w:r>
+        <w:rPr>
+          <w:color w:val="3F7F5F"/>
+        </w:rPr>
+        <w:t xml:space="preserve"> в </w:t>
+      </w:r>
+      <w:r>
+        <w:rPr>
+          <w:color w:val="3F7F5F"/>
+          <w:u w:val="single"/>
+        </w:rPr>
+        <w:t>мить</w:t>
+      </w:r>
+      <w:r>
+        <w:rPr>
+          <w:color w:val="3F7F5F"/>
+        </w:rPr>
+        <w:t xml:space="preserve">, </w:t>
+      </w:r>
+      <w:r>
+        <w:rPr>
+          <w:color w:val="3F7F5F"/>
+          <w:u w:val="single"/>
+        </w:rPr>
+        <w:t>коли</w:t>
+      </w:r>
+      <w:r>
+        <w:rPr>
+          <w:color w:val="3F7F5F"/>
+        </w:rPr>
+        <w:t xml:space="preserve"> </w:t>
+      </w:r>
+      <w:r>
+        <w:rPr>
+          <w:color w:val="3F7F5F"/>
+          <w:u w:val="single"/>
+        </w:rPr>
+        <w:t>будь</w:t>
+      </w:r>
+      <w:r>
+        <w:rPr>
+          <w:color w:val="3F7F5F"/>
+        </w:rPr>
+        <w:t>-</w:t>
+      </w:r>
+      <w:r>
+        <w:rPr>
+          <w:color w:val="3F7F5F"/>
+          <w:u w:val="single"/>
+        </w:rPr>
+        <w:t>який</w:t>
+      </w:r>
+      <w:r>
+        <w:rPr>
+          <w:color w:val="3F7F5F"/>
+        </w:rPr>
+        <w:t xml:space="preserve"> з </w:t>
+      </w:r>
+    </w:p>
+    <w:p>
+      <w:pPr>
+        <w:pStyle w:val="Code"/>
+      </w:pPr>
+      <w:r>
+        <w:tab/>
+      </w:r>
+      <w:r>
+        <w:tab/>
+      </w:r>
+      <w:r>
+        <w:rPr>
+          <w:color w:val="3F7F5F"/>
+        </w:rPr>
+        <w:t xml:space="preserve">// </w:t>
+      </w:r>
+      <w:r>
+        <w:rPr>
+          <w:color w:val="3F7F5F"/>
+          <w:u w:val="single"/>
+        </w:rPr>
+        <w:t>процесорів</w:t>
+      </w:r>
+      <w:r>
+        <w:rPr>
+          <w:color w:val="3F7F5F"/>
+        </w:rPr>
+        <w:t xml:space="preserve"> </w:t>
+      </w:r>
+      <w:r>
+        <w:rPr>
+          <w:color w:val="3F7F5F"/>
+          <w:u w:val="single"/>
+        </w:rPr>
+        <w:t>вільний</w:t>
+      </w:r>
+      <w:r>
+        <w:rPr>
+          <w:color w:val="3F7F5F"/>
+        </w:rPr>
+        <w:t xml:space="preserve">, </w:t>
+      </w:r>
+      <w:r>
+        <w:rPr>
+          <w:color w:val="3F7F5F"/>
+          <w:u w:val="single"/>
+        </w:rPr>
+        <w:t>процес</w:t>
+      </w:r>
+      <w:r>
+        <w:rPr>
+          <w:color w:val="3F7F5F"/>
+        </w:rPr>
+        <w:t xml:space="preserve"> </w:t>
+      </w:r>
+      <w:r>
+        <w:rPr>
+          <w:color w:val="3F7F5F"/>
+          <w:u w:val="single"/>
+        </w:rPr>
+        <w:t>поступає</w:t>
+      </w:r>
+      <w:r>
+        <w:rPr>
+          <w:color w:val="3F7F5F"/>
+        </w:rPr>
+        <w:t xml:space="preserve"> </w:t>
+      </w:r>
+      <w:r>
+        <w:rPr>
+          <w:color w:val="3F7F5F"/>
+          <w:u w:val="single"/>
+        </w:rPr>
+        <w:t>на</w:t>
+      </w:r>
+      <w:r>
+        <w:rPr>
+          <w:color w:val="3F7F5F"/>
+        </w:rPr>
+        <w:t xml:space="preserve"> </w:t>
+      </w:r>
+      <w:r>
+        <w:rPr>
+          <w:color w:val="3F7F5F"/>
+          <w:u w:val="single"/>
+        </w:rPr>
+        <w:t>обробку</w:t>
+      </w:r>
+      <w:r>
+        <w:rPr>
+          <w:color w:val="3F7F5F"/>
+        </w:rPr>
+        <w:t xml:space="preserve">, </w:t>
+      </w:r>
+      <w:r>
+        <w:rPr>
+          <w:color w:val="3F7F5F"/>
+          <w:u w:val="single"/>
+        </w:rPr>
+        <w:t>інакше</w:t>
+      </w:r>
+      <w:r>
+        <w:rPr>
+          <w:color w:val="3F7F5F"/>
+        </w:rPr>
+        <w:t xml:space="preserve"> </w:t>
+      </w:r>
+      <w:r>
+        <w:rPr>
+          <w:color w:val="3F7F5F"/>
+          <w:u w:val="single"/>
+        </w:rPr>
+        <w:t>процес</w:t>
+      </w:r>
+      <w:r>
+        <w:rPr>
+          <w:color w:val="3F7F5F"/>
+        </w:rPr>
+        <w:t xml:space="preserve"> </w:t>
+      </w:r>
+    </w:p>
+    <w:p>
+      <w:pPr>
+        <w:pStyle w:val="Code"/>
+      </w:pPr>
+      <w:r>
+        <w:tab/>
+      </w:r>
+      <w:r>
+        <w:tab/>
+      </w:r>
+      <w:r>
+        <w:rPr>
+          <w:color w:val="3F7F5F"/>
+        </w:rPr>
+        <w:t xml:space="preserve">// </w:t>
+      </w:r>
+      <w:r>
+        <w:rPr>
+          <w:color w:val="3F7F5F"/>
+          <w:u w:val="single"/>
+        </w:rPr>
+        <w:t>стає</w:t>
+      </w:r>
+      <w:r>
+        <w:rPr>
+          <w:color w:val="3F7F5F"/>
+        </w:rPr>
+        <w:t xml:space="preserve"> в </w:t>
+      </w:r>
+      <w:r>
+        <w:rPr>
+          <w:color w:val="3F7F5F"/>
+          <w:u w:val="single"/>
+        </w:rPr>
+        <w:t>чергу</w:t>
+      </w:r>
       <w:r>
         <w:rPr>
           <w:color w:val="3F7F5F"/>
         </w:rPr>
         <w:t xml:space="preserve">. </w:t>
       </w:r>
-      <w:proofErr w:type="spellStart"/>
       <w:r>
         <w:rPr>
           <w:color w:val="3F7F5F"/>
@@ -2011,13 +2137,64 @@
         </w:rPr>
         <w:t>Якщо</w:t>
       </w:r>
-      <w:proofErr w:type="spellEnd"/>
       <w:r>
         <w:rPr>
           <w:color w:val="3F7F5F"/>
         </w:rPr>
         <w:t xml:space="preserve"> </w:t>
       </w:r>
+      <w:r>
+        <w:rPr>
+          <w:color w:val="3F7F5F"/>
+          <w:u w:val="single"/>
+        </w:rPr>
+        <w:t>один</w:t>
+      </w:r>
+      <w:r>
+        <w:rPr>
+          <w:color w:val="3F7F5F"/>
+        </w:rPr>
+        <w:t xml:space="preserve"> з </w:t>
+      </w:r>
+      <w:r>
+        <w:rPr>
+          <w:color w:val="3F7F5F"/>
+          <w:u w:val="single"/>
+        </w:rPr>
+        <w:t>процесорів</w:t>
+      </w:r>
+      <w:r>
+        <w:rPr>
+          <w:color w:val="3F7F5F"/>
+        </w:rPr>
+        <w:t xml:space="preserve"> </w:t>
+      </w:r>
+      <w:r>
+        <w:rPr>
+          <w:color w:val="3F7F5F"/>
+          <w:u w:val="single"/>
+        </w:rPr>
+        <w:t>звільняється</w:t>
+      </w:r>
+      <w:r>
+        <w:rPr>
+          <w:color w:val="3F7F5F"/>
+        </w:rPr>
+        <w:t xml:space="preserve">, і в </w:t>
+      </w:r>
+      <w:r>
+        <w:rPr>
+          <w:color w:val="3F7F5F"/>
+          <w:u w:val="single"/>
+        </w:rPr>
+        <w:t>черзі</w:t>
+      </w:r>
+      <w:r>
+        <w:rPr>
+          <w:color w:val="3F7F5F"/>
+        </w:rPr>
+        <w:t xml:space="preserve"> є </w:t>
+      </w:r>
     </w:p>
     <w:p>
       <w:pPr>
@@ -2035,576 +2212,173 @@
         </w:rPr>
         <w:t xml:space="preserve">// </w:t>
       </w:r>
-      <w:proofErr w:type="spellStart"/>
       <w:r>
         <w:rPr>
           <w:color w:val="3F7F5F"/>
           <w:u w:val="single"/>
         </w:rPr>
-        <w:t>черговий</w:t>
-      </w:r>
-      <w:proofErr w:type="spellEnd"/>
+        <w:t>процеси</w:t>
+      </w:r>
+      <w:r>
+        <w:rPr>
+          <w:color w:val="3F7F5F"/>
+        </w:rPr>
+        <w:t xml:space="preserve">, </w:t>
+      </w:r>
+      <w:r>
+        <w:rPr>
+          <w:color w:val="3F7F5F"/>
+          <w:u w:val="single"/>
+        </w:rPr>
+        <w:t>процес</w:t>
+      </w:r>
       <w:r>
         <w:rPr>
           <w:color w:val="3F7F5F"/>
         </w:rPr>
         <w:t xml:space="preserve"> </w:t>
       </w:r>
-      <w:proofErr w:type="spellStart"/>
       <w:r>
         <w:rPr>
           <w:color w:val="3F7F5F"/>
           <w:u w:val="single"/>
         </w:rPr>
-        <w:t>процес</w:t>
-      </w:r>
-      <w:proofErr w:type="spellEnd"/>
+        <w:t>віддаляється</w:t>
+      </w:r>
+      <w:r>
+        <w:rPr>
+          <w:color w:val="3F7F5F"/>
+        </w:rPr>
+        <w:t xml:space="preserve"> з </w:t>
+      </w:r>
+      <w:r>
+        <w:rPr>
+          <w:color w:val="3F7F5F"/>
+          <w:u w:val="single"/>
+        </w:rPr>
+        <w:t>черги</w:t>
+      </w:r>
+      <w:r>
+        <w:rPr>
+          <w:color w:val="3F7F5F"/>
+        </w:rPr>
+        <w:t xml:space="preserve">. </w:t>
+      </w:r>
+      <w:r>
+        <w:rPr>
+          <w:color w:val="3F7F5F"/>
+          <w:u w:val="single"/>
+        </w:rPr>
+        <w:t>Визначте</w:t>
+      </w:r>
       <w:r>
         <w:rPr>
           <w:color w:val="3F7F5F"/>
         </w:rPr>
         <w:t xml:space="preserve"> </w:t>
       </w:r>
-      <w:proofErr w:type="spellStart"/>
       <w:r>
         <w:rPr>
           <w:color w:val="3F7F5F"/>
           <w:u w:val="single"/>
         </w:rPr>
-        <w:t>генерується</w:t>
-      </w:r>
-      <w:proofErr w:type="spellEnd"/>
-      <w:r>
-        <w:rPr>
-          <w:color w:val="3F7F5F"/>
-        </w:rPr>
-        <w:t xml:space="preserve"> в </w:t>
-      </w:r>
-      <w:proofErr w:type="spellStart"/>
+        <w:t>максимальний</w:t>
+      </w:r>
+      <w:r>
+        <w:rPr>
+          <w:color w:val="3F7F5F"/>
+        </w:rPr>
+        <w:t xml:space="preserve"> </w:t>
+      </w:r>
+    </w:p>
+    <w:p>
+      <w:pPr>
+        <w:pStyle w:val="Code"/>
+      </w:pPr>
+      <w:r>
+        <w:tab/>
+      </w:r>
+      <w:r>
+        <w:tab/>
+      </w:r>
+      <w:r>
+        <w:rPr>
+          <w:color w:val="3F7F5F"/>
+        </w:rPr>
+        <w:t xml:space="preserve">// </w:t>
+      </w:r>
       <w:r>
         <w:rPr>
           <w:color w:val="3F7F5F"/>
           <w:u w:val="single"/>
         </w:rPr>
-        <w:t>мить</w:t>
-      </w:r>
-      <w:proofErr w:type="spellEnd"/>
-      <w:r>
-        <w:rPr>
-          <w:color w:val="3F7F5F"/>
-        </w:rPr>
-        <w:t xml:space="preserve">, </w:t>
-      </w:r>
-      <w:proofErr w:type="spellStart"/>
+        <w:t>розмір</w:t>
+      </w:r>
+      <w:r>
+        <w:rPr>
+          <w:color w:val="3F7F5F"/>
+        </w:rPr>
+        <w:t xml:space="preserve"> </w:t>
+      </w:r>
       <w:r>
         <w:rPr>
           <w:color w:val="3F7F5F"/>
           <w:u w:val="single"/>
         </w:rPr>
-        <w:t>коли</w:t>
-      </w:r>
-      <w:proofErr w:type="spellEnd"/>
+        <w:t>черги</w:t>
+      </w:r>
       <w:r>
         <w:rPr>
           <w:color w:val="3F7F5F"/>
         </w:rPr>
         <w:t xml:space="preserve"> </w:t>
       </w:r>
-      <w:proofErr w:type="spellStart"/>
       <w:r>
         <w:rPr>
           <w:color w:val="3F7F5F"/>
           <w:u w:val="single"/>
         </w:rPr>
-        <w:t>будь</w:t>
-      </w:r>
-      <w:r>
-        <w:rPr>
-          <w:color w:val="3F7F5F"/>
-        </w:rPr>
-        <w:t>-</w:t>
+        <w:t>для</w:t>
+      </w:r>
+      <w:r>
+        <w:rPr>
+          <w:color w:val="3F7F5F"/>
+        </w:rPr>
+        <w:t xml:space="preserve"> </w:t>
       </w:r>
       <w:r>
         <w:rPr>
           <w:color w:val="3F7F5F"/>
           <w:u w:val="single"/>
         </w:rPr>
-        <w:t>який</w:t>
-      </w:r>
-      <w:proofErr w:type="spellEnd"/>
-      <w:r>
-        <w:rPr>
-          <w:color w:val="3F7F5F"/>
-        </w:rPr>
-        <w:t xml:space="preserve"> з </w:t>
-      </w:r>
-    </w:p>
-    <w:p>
-      <w:pPr>
-        <w:pStyle w:val="Code"/>
-      </w:pPr>
-      <w:r>
-        <w:tab/>
-      </w:r>
-      <w:r>
-        <w:tab/>
-      </w:r>
-      <w:r>
-        <w:rPr>
-          <w:color w:val="3F7F5F"/>
-        </w:rPr>
-        <w:t xml:space="preserve">// </w:t>
-      </w:r>
-      <w:proofErr w:type="spellStart"/>
+        <w:t>двох</w:t>
+      </w:r>
+      <w:r>
+        <w:rPr>
+          <w:color w:val="3F7F5F"/>
+        </w:rPr>
+        <w:t xml:space="preserve"> </w:t>
+      </w:r>
       <w:r>
         <w:rPr>
           <w:color w:val="3F7F5F"/>
           <w:u w:val="single"/>
         </w:rPr>
+        <w:t>однакових</w:t>
+      </w:r>
+      <w:r>
+        <w:rPr>
+          <w:color w:val="3F7F5F"/>
+        </w:rPr>
+        <w:t xml:space="preserve"> </w:t>
+      </w:r>
+      <w:r>
+        <w:rPr>
+          <w:color w:val="3F7F5F"/>
+          <w:u w:val="single"/>
+        </w:rPr>
         <w:t>процесорів</w:t>
       </w:r>
-      <w:proofErr w:type="spellEnd"/>
-      <w:r>
-        <w:rPr>
-          <w:color w:val="3F7F5F"/>
-        </w:rPr>
-        <w:t xml:space="preserve"> </w:t>
-      </w:r>
-      <w:proofErr w:type="spellStart"/>
-      <w:r>
-        <w:rPr>
-          <w:color w:val="3F7F5F"/>
-          <w:u w:val="single"/>
-        </w:rPr>
-        <w:t>вільний</w:t>
-      </w:r>
-      <w:proofErr w:type="spellEnd"/>
-      <w:r>
-        <w:rPr>
-          <w:color w:val="3F7F5F"/>
-        </w:rPr>
-        <w:t xml:space="preserve">, </w:t>
-      </w:r>
-      <w:proofErr w:type="spellStart"/>
-      <w:r>
-        <w:rPr>
-          <w:color w:val="3F7F5F"/>
-          <w:u w:val="single"/>
-        </w:rPr>
-        <w:t>процес</w:t>
-      </w:r>
-      <w:proofErr w:type="spellEnd"/>
-      <w:r>
-        <w:rPr>
-          <w:color w:val="3F7F5F"/>
-        </w:rPr>
-        <w:t xml:space="preserve"> </w:t>
-      </w:r>
-      <w:proofErr w:type="spellStart"/>
-      <w:r>
-        <w:rPr>
-          <w:color w:val="3F7F5F"/>
-          <w:u w:val="single"/>
-        </w:rPr>
-        <w:t>поступає</w:t>
-      </w:r>
-      <w:proofErr w:type="spellEnd"/>
-      <w:r>
-        <w:rPr>
-          <w:color w:val="3F7F5F"/>
-        </w:rPr>
-        <w:t xml:space="preserve"> </w:t>
-      </w:r>
-      <w:proofErr w:type="spellStart"/>
-      <w:r>
-        <w:rPr>
-          <w:color w:val="3F7F5F"/>
-          <w:u w:val="single"/>
-        </w:rPr>
-        <w:t>на</w:t>
-      </w:r>
-      <w:proofErr w:type="spellEnd"/>
-      <w:r>
-        <w:rPr>
-          <w:color w:val="3F7F5F"/>
-        </w:rPr>
-        <w:t xml:space="preserve"> </w:t>
-      </w:r>
-      <w:proofErr w:type="spellStart"/>
-      <w:r>
-        <w:rPr>
-          <w:color w:val="3F7F5F"/>
-          <w:u w:val="single"/>
-        </w:rPr>
-        <w:t>обробку</w:t>
-      </w:r>
-      <w:proofErr w:type="spellEnd"/>
-      <w:r>
-        <w:rPr>
-          <w:color w:val="3F7F5F"/>
-        </w:rPr>
-        <w:t xml:space="preserve">, </w:t>
-      </w:r>
-      <w:proofErr w:type="spellStart"/>
-      <w:r>
-        <w:rPr>
-          <w:color w:val="3F7F5F"/>
-          <w:u w:val="single"/>
-        </w:rPr>
-        <w:t>інакше</w:t>
-      </w:r>
-      <w:proofErr w:type="spellEnd"/>
-      <w:r>
-        <w:rPr>
-          <w:color w:val="3F7F5F"/>
-        </w:rPr>
-        <w:t xml:space="preserve"> </w:t>
-      </w:r>
-      <w:proofErr w:type="spellStart"/>
-      <w:r>
-        <w:rPr>
-          <w:color w:val="3F7F5F"/>
-          <w:u w:val="single"/>
-        </w:rPr>
-        <w:t>процес</w:t>
-      </w:r>
-      <w:proofErr w:type="spellEnd"/>
-      <w:r>
-        <w:rPr>
-          <w:color w:val="3F7F5F"/>
-        </w:rPr>
-        <w:t xml:space="preserve"> </w:t>
-      </w:r>
-    </w:p>
-    <w:p>
-      <w:pPr>
-        <w:pStyle w:val="Code"/>
-      </w:pPr>
-      <w:r>
-        <w:tab/>
-      </w:r>
-      <w:r>
-        <w:tab/>
-      </w:r>
-      <w:r>
-        <w:rPr>
-          <w:color w:val="3F7F5F"/>
-        </w:rPr>
-        <w:t xml:space="preserve">// </w:t>
-      </w:r>
-      <w:proofErr w:type="spellStart"/>
-      <w:r>
-        <w:rPr>
-          <w:color w:val="3F7F5F"/>
-          <w:u w:val="single"/>
-        </w:rPr>
-        <w:t>стає</w:t>
-      </w:r>
-      <w:proofErr w:type="spellEnd"/>
-      <w:r>
-        <w:rPr>
-          <w:color w:val="3F7F5F"/>
-        </w:rPr>
-        <w:t xml:space="preserve"> в </w:t>
-      </w:r>
-      <w:proofErr w:type="spellStart"/>
-      <w:r>
-        <w:rPr>
-          <w:color w:val="3F7F5F"/>
-          <w:u w:val="single"/>
-        </w:rPr>
-        <w:t>чергу</w:t>
-      </w:r>
-      <w:proofErr w:type="spellEnd"/>
-      <w:r>
-        <w:rPr>
-          <w:color w:val="3F7F5F"/>
-        </w:rPr>
-        <w:t xml:space="preserve">. </w:t>
-      </w:r>
-      <w:proofErr w:type="spellStart"/>
-      <w:r>
-        <w:rPr>
-          <w:color w:val="3F7F5F"/>
-          <w:u w:val="single"/>
-        </w:rPr>
-        <w:t>Якщо</w:t>
-      </w:r>
-      <w:proofErr w:type="spellEnd"/>
-      <w:r>
-        <w:rPr>
-          <w:color w:val="3F7F5F"/>
-        </w:rPr>
-        <w:t xml:space="preserve"> </w:t>
-      </w:r>
-      <w:proofErr w:type="spellStart"/>
-      <w:r>
-        <w:rPr>
-          <w:color w:val="3F7F5F"/>
-          <w:u w:val="single"/>
-        </w:rPr>
-        <w:t>один</w:t>
-      </w:r>
-      <w:proofErr w:type="spellEnd"/>
-      <w:r>
-        <w:rPr>
-          <w:color w:val="3F7F5F"/>
-        </w:rPr>
-        <w:t xml:space="preserve"> з </w:t>
-      </w:r>
-      <w:proofErr w:type="spellStart"/>
-      <w:r>
-        <w:rPr>
-          <w:color w:val="3F7F5F"/>
-          <w:u w:val="single"/>
-        </w:rPr>
-        <w:t>процесорів</w:t>
-      </w:r>
-      <w:proofErr w:type="spellEnd"/>
-      <w:r>
-        <w:rPr>
-          <w:color w:val="3F7F5F"/>
-        </w:rPr>
-        <w:t xml:space="preserve"> </w:t>
-      </w:r>
-      <w:proofErr w:type="spellStart"/>
-      <w:r>
-        <w:rPr>
-          <w:color w:val="3F7F5F"/>
-          <w:u w:val="single"/>
-        </w:rPr>
-        <w:t>звільняється</w:t>
-      </w:r>
-      <w:proofErr w:type="spellEnd"/>
-      <w:r>
-        <w:rPr>
-          <w:color w:val="3F7F5F"/>
-        </w:rPr>
-        <w:t xml:space="preserve">, і в </w:t>
-      </w:r>
-      <w:proofErr w:type="spellStart"/>
-      <w:r>
-        <w:rPr>
-          <w:color w:val="3F7F5F"/>
-          <w:u w:val="single"/>
-        </w:rPr>
-        <w:t>черзі</w:t>
-      </w:r>
-      <w:proofErr w:type="spellEnd"/>
-      <w:r>
-        <w:rPr>
-          <w:color w:val="3F7F5F"/>
-        </w:rPr>
-        <w:t xml:space="preserve"> є </w:t>
-      </w:r>
-    </w:p>
-    <w:p>
-      <w:pPr>
-        <w:pStyle w:val="Code"/>
-      </w:pPr>
-      <w:r>
-        <w:tab/>
-      </w:r>
-      <w:r>
-        <w:tab/>
-      </w:r>
-      <w:r>
-        <w:rPr>
-          <w:color w:val="3F7F5F"/>
-        </w:rPr>
-        <w:t xml:space="preserve">// </w:t>
-      </w:r>
-      <w:proofErr w:type="spellStart"/>
-      <w:r>
-        <w:rPr>
-          <w:color w:val="3F7F5F"/>
-          <w:u w:val="single"/>
-        </w:rPr>
-        <w:t>процеси</w:t>
-      </w:r>
-      <w:proofErr w:type="spellEnd"/>
-      <w:r>
-        <w:rPr>
-          <w:color w:val="3F7F5F"/>
-        </w:rPr>
-        <w:t xml:space="preserve">, </w:t>
-      </w:r>
-      <w:proofErr w:type="spellStart"/>
-      <w:r>
-        <w:rPr>
-          <w:color w:val="3F7F5F"/>
-          <w:u w:val="single"/>
-        </w:rPr>
-        <w:t>процес</w:t>
-      </w:r>
-      <w:proofErr w:type="spellEnd"/>
-      <w:r>
-        <w:rPr>
-          <w:color w:val="3F7F5F"/>
-        </w:rPr>
-        <w:t xml:space="preserve"> </w:t>
-      </w:r>
-      <w:proofErr w:type="spellStart"/>
-      <w:r>
-        <w:rPr>
-          <w:color w:val="3F7F5F"/>
-          <w:u w:val="single"/>
-        </w:rPr>
-        <w:t>віддаляється</w:t>
-      </w:r>
-      <w:proofErr w:type="spellEnd"/>
-      <w:r>
-        <w:rPr>
-          <w:color w:val="3F7F5F"/>
-        </w:rPr>
-        <w:t xml:space="preserve"> з </w:t>
-      </w:r>
-      <w:proofErr w:type="spellStart"/>
-      <w:r>
-        <w:rPr>
-          <w:color w:val="3F7F5F"/>
-          <w:u w:val="single"/>
-        </w:rPr>
-        <w:t>черги</w:t>
-      </w:r>
-      <w:proofErr w:type="spellEnd"/>
-      <w:r>
-        <w:rPr>
-          <w:color w:val="3F7F5F"/>
-        </w:rPr>
-        <w:t xml:space="preserve">. </w:t>
-      </w:r>
-      <w:proofErr w:type="spellStart"/>
-      <w:r>
-        <w:rPr>
-          <w:color w:val="3F7F5F"/>
-          <w:u w:val="single"/>
-        </w:rPr>
-        <w:t>Визначте</w:t>
-      </w:r>
-      <w:proofErr w:type="spellEnd"/>
-      <w:r>
-        <w:rPr>
-          <w:color w:val="3F7F5F"/>
-        </w:rPr>
-        <w:t xml:space="preserve"> </w:t>
-      </w:r>
-      <w:proofErr w:type="spellStart"/>
-      <w:r>
-        <w:rPr>
-          <w:color w:val="3F7F5F"/>
-          <w:u w:val="single"/>
-        </w:rPr>
-        <w:t>максимальний</w:t>
-      </w:r>
-      <w:proofErr w:type="spellEnd"/>
-      <w:r>
-        <w:rPr>
-          <w:color w:val="3F7F5F"/>
-        </w:rPr>
-        <w:t xml:space="preserve"> </w:t>
-      </w:r>
-    </w:p>
-    <w:p>
-      <w:pPr>
-        <w:pStyle w:val="Code"/>
-      </w:pPr>
-      <w:r>
-        <w:tab/>
-      </w:r>
-      <w:r>
-        <w:tab/>
-      </w:r>
-      <w:r>
-        <w:rPr>
-          <w:color w:val="3F7F5F"/>
-        </w:rPr>
-        <w:t xml:space="preserve">// </w:t>
-      </w:r>
-      <w:proofErr w:type="spellStart"/>
-      <w:r>
-        <w:rPr>
-          <w:color w:val="3F7F5F"/>
-          <w:u w:val="single"/>
-        </w:rPr>
-        <w:t>розмір</w:t>
-      </w:r>
-      <w:proofErr w:type="spellEnd"/>
-      <w:r>
-        <w:rPr>
-          <w:color w:val="3F7F5F"/>
-        </w:rPr>
-        <w:t xml:space="preserve"> </w:t>
-      </w:r>
-      <w:proofErr w:type="spellStart"/>
-      <w:r>
-        <w:rPr>
-          <w:color w:val="3F7F5F"/>
-          <w:u w:val="single"/>
-        </w:rPr>
-        <w:t>черги</w:t>
-      </w:r>
-      <w:proofErr w:type="spellEnd"/>
-      <w:r>
-        <w:rPr>
-          <w:color w:val="3F7F5F"/>
-        </w:rPr>
-        <w:t xml:space="preserve"> </w:t>
-      </w:r>
-      <w:proofErr w:type="spellStart"/>
-      <w:r>
-        <w:rPr>
-          <w:color w:val="3F7F5F"/>
-          <w:u w:val="single"/>
-        </w:rPr>
-        <w:t>для</w:t>
-      </w:r>
-      <w:proofErr w:type="spellEnd"/>
-      <w:r>
-        <w:rPr>
-          <w:color w:val="3F7F5F"/>
-        </w:rPr>
-        <w:t xml:space="preserve"> </w:t>
-      </w:r>
-      <w:proofErr w:type="spellStart"/>
-      <w:r>
-        <w:rPr>
-          <w:color w:val="3F7F5F"/>
-          <w:u w:val="single"/>
-        </w:rPr>
-        <w:t>двох</w:t>
-      </w:r>
-      <w:proofErr w:type="spellEnd"/>
-      <w:r>
-        <w:rPr>
-          <w:color w:val="3F7F5F"/>
-        </w:rPr>
-        <w:t xml:space="preserve"> </w:t>
-      </w:r>
-      <w:proofErr w:type="spellStart"/>
-      <w:r>
-        <w:rPr>
-          <w:color w:val="3F7F5F"/>
-          <w:u w:val="single"/>
-        </w:rPr>
-        <w:t>однакових</w:t>
-      </w:r>
-      <w:proofErr w:type="spellEnd"/>
-      <w:r>
-        <w:rPr>
-          <w:color w:val="3F7F5F"/>
-        </w:rPr>
-        <w:t xml:space="preserve"> </w:t>
-      </w:r>
-      <w:proofErr w:type="spellStart"/>
-      <w:r>
-        <w:rPr>
-          <w:color w:val="3F7F5F"/>
-          <w:u w:val="single"/>
-        </w:rPr>
-        <w:t>процесорів</w:t>
-      </w:r>
-      <w:proofErr w:type="spellEnd"/>
       <w:r>
         <w:rPr>
           <w:color w:val="3F7F5F"/>
@@ -2641,23 +2415,7 @@
         <w:t>final</w:t>
       </w:r>
       <w:r>
-        <w:t xml:space="preserve"> </w:t>
-      </w:r>
-      <w:proofErr w:type="spellStart"/>
-      <w:r>
-        <w:t>LinkedBlockingQueue</w:t>
-      </w:r>
-      <w:proofErr w:type="spellEnd"/>
-      <w:r>
-        <w:t xml:space="preserve">&lt;String&gt; </w:t>
-      </w:r>
-      <w:proofErr w:type="spellStart"/>
-      <w:r>
-        <w:t>workQueue</w:t>
-      </w:r>
-      <w:proofErr w:type="spellEnd"/>
-      <w:r>
-        <w:t xml:space="preserve"> = </w:t>
+        <w:t xml:space="preserve"> LinkedBlockingQueue&lt;String&gt; workQueue = </w:t>
       </w:r>
       <w:r>
         <w:rPr>
@@ -2667,15 +2425,7 @@
         <w:t>new</w:t>
       </w:r>
       <w:r>
-        <w:t xml:space="preserve"> </w:t>
-      </w:r>
-      <w:proofErr w:type="spellStart"/>
-      <w:r>
-        <w:t>LinkedBlockingQueue</w:t>
-      </w:r>
-      <w:proofErr w:type="spellEnd"/>
-      <w:r>
-        <w:t>&lt;String&gt;();</w:t>
+        <w:t xml:space="preserve"> LinkedBlockingQueue&lt;String&gt;();</w:t>
       </w:r>
     </w:p>
     <w:p>
@@ -2696,23 +2446,7 @@
         <w:t>final</w:t>
       </w:r>
       <w:r>
-        <w:t xml:space="preserve"> </w:t>
-      </w:r>
-      <w:proofErr w:type="spellStart"/>
-      <w:r>
-        <w:t>AtomicBoolean</w:t>
-      </w:r>
-      <w:proofErr w:type="spellEnd"/>
-      <w:r>
-        <w:t xml:space="preserve"> </w:t>
-      </w:r>
-      <w:proofErr w:type="spellStart"/>
-      <w:r>
-        <w:t>shouldRun</w:t>
-      </w:r>
-      <w:proofErr w:type="spellEnd"/>
-      <w:r>
-        <w:t xml:space="preserve"> = </w:t>
+        <w:t xml:space="preserve"> AtomicBoolean shouldRun = </w:t>
       </w:r>
       <w:r>
         <w:rPr>
@@ -2722,15 +2456,7 @@
         <w:t>new</w:t>
       </w:r>
       <w:r>
-        <w:t xml:space="preserve"> </w:t>
-      </w:r>
-      <w:proofErr w:type="spellStart"/>
-      <w:r>
-        <w:t>AtomicBoolean</w:t>
-      </w:r>
-      <w:proofErr w:type="spellEnd"/>
-      <w:r>
-        <w:t>(</w:t>
+        <w:t xml:space="preserve"> AtomicBoolean(</w:t>
       </w:r>
       <w:r>
         <w:rPr>
@@ -2864,44 +2590,28 @@
         <w:t>while</w:t>
       </w:r>
       <w:r>
-        <w:t>(</w:t>
-      </w:r>
-      <w:proofErr w:type="spellStart"/>
-      <w:r>
-        <w:t>shouldRun.get</w:t>
-      </w:r>
-      <w:proofErr w:type="spellEnd"/>
-      <w:r>
-        <w:t>()){</w:t>
-      </w:r>
-    </w:p>
-    <w:p>
-      <w:pPr>
-        <w:pStyle w:val="Code"/>
-      </w:pPr>
-      <w:r>
-        <w:tab/>
-      </w:r>
-      <w:r>
-        <w:tab/>
-      </w:r>
-      <w:r>
-        <w:tab/>
-      </w:r>
-      <w:r>
-        <w:tab/>
-      </w:r>
-      <w:r>
-        <w:tab/>
-        <w:t xml:space="preserve">String </w:t>
-      </w:r>
-      <w:proofErr w:type="spellStart"/>
-      <w:r>
-        <w:t>workDef</w:t>
-      </w:r>
-      <w:proofErr w:type="spellEnd"/>
-      <w:r>
-        <w:t>;</w:t>
+        <w:t>(shouldRun.get()){</w:t>
+      </w:r>
+    </w:p>
+    <w:p>
+      <w:pPr>
+        <w:pStyle w:val="Code"/>
+      </w:pPr>
+      <w:r>
+        <w:tab/>
+      </w:r>
+      <w:r>
+        <w:tab/>
+      </w:r>
+      <w:r>
+        <w:tab/>
+      </w:r>
+      <w:r>
+        <w:tab/>
+      </w:r>
+      <w:r>
+        <w:tab/>
+        <w:t>String workDef;</w:t>
       </w:r>
     </w:p>
     <w:p>
@@ -2955,48 +2665,30 @@
       </w:r>
       <w:r>
         <w:tab/>
-      </w:r>
-      <w:proofErr w:type="spellStart"/>
-      <w:r>
-        <w:t>workDef</w:t>
-      </w:r>
-      <w:proofErr w:type="spellEnd"/>
-      <w:r>
-        <w:t xml:space="preserve"> = </w:t>
-      </w:r>
-      <w:proofErr w:type="spellStart"/>
-      <w:r>
-        <w:t>workQueue.take</w:t>
-      </w:r>
-      <w:proofErr w:type="spellEnd"/>
-      <w:r>
-        <w:t>();</w:t>
-      </w:r>
-    </w:p>
-    <w:p>
-      <w:pPr>
-        <w:pStyle w:val="Code"/>
-      </w:pPr>
-      <w:r>
-        <w:tab/>
-      </w:r>
-      <w:r>
-        <w:tab/>
-      </w:r>
-      <w:r>
-        <w:tab/>
-      </w:r>
-      <w:r>
-        <w:tab/>
-      </w:r>
-      <w:r>
-        <w:tab/>
-      </w:r>
-      <w:r>
-        <w:tab/>
-      </w:r>
-      <w:proofErr w:type="spellStart"/>
-      <w:r>
+        <w:t>workDef = workQueue.take();</w:t>
+      </w:r>
+    </w:p>
+    <w:p>
+      <w:pPr>
+        <w:pStyle w:val="Code"/>
+      </w:pPr>
+      <w:r>
+        <w:tab/>
+      </w:r>
+      <w:r>
+        <w:tab/>
+      </w:r>
+      <w:r>
+        <w:tab/>
+      </w:r>
+      <w:r>
+        <w:tab/>
+      </w:r>
+      <w:r>
+        <w:tab/>
+      </w:r>
+      <w:r>
+        <w:tab/>
         <w:t>System.</w:t>
       </w:r>
       <w:r>
@@ -3008,11 +2700,7 @@
         <w:t>out</w:t>
       </w:r>
       <w:r>
-        <w:t>.println</w:t>
-      </w:r>
-      <w:proofErr w:type="spellEnd"/>
-      <w:r>
-        <w:t>(</w:t>
+        <w:t>.println(</w:t>
       </w:r>
       <w:r>
         <w:rPr>
@@ -3021,15 +2709,7 @@
         <w:t>"Worker #1: "</w:t>
       </w:r>
       <w:r>
-        <w:t xml:space="preserve"> + </w:t>
-      </w:r>
-      <w:proofErr w:type="spellStart"/>
-      <w:r>
-        <w:t>workDef</w:t>
-      </w:r>
-      <w:proofErr w:type="spellEnd"/>
-      <w:r>
-        <w:t xml:space="preserve"> + </w:t>
+        <w:t xml:space="preserve"> + workDef + </w:t>
       </w:r>
       <w:r>
         <w:rPr>
@@ -3062,9 +2742,6 @@
       </w:r>
       <w:r>
         <w:tab/>
-      </w:r>
-      <w:proofErr w:type="spellStart"/>
-      <w:r>
         <w:t>Thread.</w:t>
       </w:r>
       <w:r>
@@ -3074,7 +2751,6 @@
         </w:rPr>
         <w:t>sleep</w:t>
       </w:r>
-      <w:proofErr w:type="spellEnd"/>
       <w:r>
         <w:t>(5000);</w:t>
       </w:r>
@@ -3100,9 +2776,6 @@
       </w:r>
       <w:r>
         <w:tab/>
-      </w:r>
-      <w:proofErr w:type="spellStart"/>
-      <w:r>
         <w:t>System.</w:t>
       </w:r>
       <w:r>
@@ -3114,11 +2787,7 @@
         <w:t>out</w:t>
       </w:r>
       <w:r>
-        <w:t>.println</w:t>
-      </w:r>
-      <w:proofErr w:type="spellEnd"/>
-      <w:r>
-        <w:t>(</w:t>
+        <w:t>.println(</w:t>
       </w:r>
       <w:r>
         <w:rPr>
@@ -3127,15 +2796,7 @@
         <w:t>"Worker #1: "</w:t>
       </w:r>
       <w:r>
-        <w:t xml:space="preserve"> + </w:t>
-      </w:r>
-      <w:proofErr w:type="spellStart"/>
-      <w:r>
-        <w:t>workDef</w:t>
-      </w:r>
-      <w:proofErr w:type="spellEnd"/>
-      <w:r>
-        <w:t xml:space="preserve"> + </w:t>
+        <w:t xml:space="preserve"> + workDef + </w:t>
       </w:r>
       <w:r>
         <w:rPr>
@@ -3175,41 +2836,30 @@
         <w:t>catch</w:t>
       </w:r>
       <w:r>
-        <w:t xml:space="preserve"> (</w:t>
-      </w:r>
-      <w:proofErr w:type="spellStart"/>
-      <w:r>
-        <w:t>InterruptedException</w:t>
-      </w:r>
-      <w:proofErr w:type="spellEnd"/>
-      <w:r>
-        <w:t xml:space="preserve"> e) {</w:t>
-      </w:r>
-    </w:p>
-    <w:p>
-      <w:pPr>
-        <w:pStyle w:val="Code"/>
-      </w:pPr>
-      <w:r>
-        <w:tab/>
-      </w:r>
-      <w:r>
-        <w:tab/>
-      </w:r>
-      <w:r>
-        <w:tab/>
-      </w:r>
-      <w:r>
-        <w:tab/>
-      </w:r>
-      <w:r>
-        <w:tab/>
-      </w:r>
-      <w:r>
-        <w:tab/>
-      </w:r>
-      <w:proofErr w:type="spellStart"/>
-      <w:r>
+        <w:t xml:space="preserve"> (InterruptedException e) {</w:t>
+      </w:r>
+    </w:p>
+    <w:p>
+      <w:pPr>
+        <w:pStyle w:val="Code"/>
+      </w:pPr>
+      <w:r>
+        <w:tab/>
+      </w:r>
+      <w:r>
+        <w:tab/>
+      </w:r>
+      <w:r>
+        <w:tab/>
+      </w:r>
+      <w:r>
+        <w:tab/>
+      </w:r>
+      <w:r>
+        <w:tab/>
+      </w:r>
+      <w:r>
+        <w:tab/>
         <w:t>System.</w:t>
       </w:r>
       <w:r>
@@ -3221,11 +2871,7 @@
         <w:t>out</w:t>
       </w:r>
       <w:r>
-        <w:t>.println</w:t>
-      </w:r>
-      <w:proofErr w:type="spellEnd"/>
-      <w:r>
-        <w:t>(</w:t>
+        <w:t>.println(</w:t>
       </w:r>
       <w:r>
         <w:rPr>
@@ -3448,44 +3094,28 @@
         <w:t>while</w:t>
       </w:r>
       <w:r>
-        <w:t>(</w:t>
-      </w:r>
-      <w:proofErr w:type="spellStart"/>
-      <w:r>
-        <w:t>shouldRun.get</w:t>
-      </w:r>
-      <w:proofErr w:type="spellEnd"/>
-      <w:r>
-        <w:t>()){</w:t>
-      </w:r>
-    </w:p>
-    <w:p>
-      <w:pPr>
-        <w:pStyle w:val="Code"/>
-      </w:pPr>
-      <w:r>
-        <w:tab/>
-      </w:r>
-      <w:r>
-        <w:tab/>
-      </w:r>
-      <w:r>
-        <w:tab/>
-      </w:r>
-      <w:r>
-        <w:tab/>
-      </w:r>
-      <w:r>
-        <w:tab/>
-        <w:t xml:space="preserve">String </w:t>
-      </w:r>
-      <w:proofErr w:type="spellStart"/>
-      <w:r>
-        <w:t>workDef</w:t>
-      </w:r>
-      <w:proofErr w:type="spellEnd"/>
-      <w:r>
-        <w:t>;</w:t>
+        <w:t>(shouldRun.get()){</w:t>
+      </w:r>
+    </w:p>
+    <w:p>
+      <w:pPr>
+        <w:pStyle w:val="Code"/>
+      </w:pPr>
+      <w:r>
+        <w:tab/>
+      </w:r>
+      <w:r>
+        <w:tab/>
+      </w:r>
+      <w:r>
+        <w:tab/>
+      </w:r>
+      <w:r>
+        <w:tab/>
+      </w:r>
+      <w:r>
+        <w:tab/>
+        <w:t>String workDef;</w:t>
       </w:r>
     </w:p>
     <w:p>
@@ -3539,48 +3169,30 @@
       </w:r>
       <w:r>
         <w:tab/>
-      </w:r>
-      <w:proofErr w:type="spellStart"/>
-      <w:r>
-        <w:t>workDef</w:t>
-      </w:r>
-      <w:proofErr w:type="spellEnd"/>
-      <w:r>
-        <w:t xml:space="preserve"> = </w:t>
-      </w:r>
-      <w:proofErr w:type="spellStart"/>
-      <w:r>
-        <w:t>workQueue.take</w:t>
-      </w:r>
-      <w:proofErr w:type="spellEnd"/>
-      <w:r>
-        <w:t>();</w:t>
-      </w:r>
-    </w:p>
-    <w:p>
-      <w:pPr>
-        <w:pStyle w:val="Code"/>
-      </w:pPr>
-      <w:r>
-        <w:tab/>
-      </w:r>
-      <w:r>
-        <w:tab/>
-      </w:r>
-      <w:r>
-        <w:tab/>
-      </w:r>
-      <w:r>
-        <w:tab/>
-      </w:r>
-      <w:r>
-        <w:tab/>
-      </w:r>
-      <w:r>
-        <w:tab/>
-      </w:r>
-      <w:proofErr w:type="spellStart"/>
-      <w:r>
+        <w:t>workDef = workQueue.take();</w:t>
+      </w:r>
+    </w:p>
+    <w:p>
+      <w:pPr>
+        <w:pStyle w:val="Code"/>
+      </w:pPr>
+      <w:r>
+        <w:tab/>
+      </w:r>
+      <w:r>
+        <w:tab/>
+      </w:r>
+      <w:r>
+        <w:tab/>
+      </w:r>
+      <w:r>
+        <w:tab/>
+      </w:r>
+      <w:r>
+        <w:tab/>
+      </w:r>
+      <w:r>
+        <w:tab/>
         <w:t>System.</w:t>
       </w:r>
       <w:r>
@@ -3592,11 +3204,7 @@
         <w:t>out</w:t>
       </w:r>
       <w:r>
-        <w:t>.println</w:t>
-      </w:r>
-      <w:proofErr w:type="spellEnd"/>
-      <w:r>
-        <w:t>(</w:t>
+        <w:t>.println(</w:t>
       </w:r>
       <w:r>
         <w:rPr>
@@ -3605,15 +3213,7 @@
         <w:t>"Worker #2: "</w:t>
       </w:r>
       <w:r>
-        <w:t xml:space="preserve"> + </w:t>
-      </w:r>
-      <w:proofErr w:type="spellStart"/>
-      <w:r>
-        <w:t>workDef</w:t>
-      </w:r>
-      <w:proofErr w:type="spellEnd"/>
-      <w:r>
-        <w:t xml:space="preserve"> + </w:t>
+        <w:t xml:space="preserve"> + workDef + </w:t>
       </w:r>
       <w:r>
         <w:rPr>
@@ -3646,9 +3246,6 @@
       </w:r>
       <w:r>
         <w:tab/>
-      </w:r>
-      <w:proofErr w:type="spellStart"/>
-      <w:r>
         <w:t>Thread.</w:t>
       </w:r>
       <w:r>
@@ -3658,7 +3255,6 @@
         </w:rPr>
         <w:t>sleep</w:t>
       </w:r>
-      <w:proofErr w:type="spellEnd"/>
       <w:r>
         <w:t>(20000);</w:t>
       </w:r>
@@ -3684,9 +3280,6 @@
       </w:r>
       <w:r>
         <w:tab/>
-      </w:r>
-      <w:proofErr w:type="spellStart"/>
-      <w:r>
         <w:t>System.</w:t>
       </w:r>
       <w:r>
@@ -3698,11 +3291,7 @@
         <w:t>out</w:t>
       </w:r>
       <w:r>
-        <w:t>.println</w:t>
-      </w:r>
-      <w:proofErr w:type="spellEnd"/>
-      <w:r>
-        <w:t>(</w:t>
+        <w:t>.println(</w:t>
       </w:r>
       <w:r>
         <w:rPr>
@@ -3711,15 +3300,7 @@
         <w:t>"Worker #2: "</w:t>
       </w:r>
       <w:r>
-        <w:t xml:space="preserve"> + </w:t>
-      </w:r>
-      <w:proofErr w:type="spellStart"/>
-      <w:r>
-        <w:t>workDef</w:t>
-      </w:r>
-      <w:proofErr w:type="spellEnd"/>
-      <w:r>
-        <w:t xml:space="preserve"> + </w:t>
+        <w:t xml:space="preserve"> + workDef + </w:t>
       </w:r>
       <w:r>
         <w:rPr>
@@ -3759,41 +3340,30 @@
         <w:t>catch</w:t>
       </w:r>
       <w:r>
-        <w:t xml:space="preserve"> (</w:t>
-      </w:r>
-      <w:proofErr w:type="spellStart"/>
-      <w:r>
-        <w:t>InterruptedException</w:t>
-      </w:r>
-      <w:proofErr w:type="spellEnd"/>
-      <w:r>
-        <w:t xml:space="preserve"> e) {</w:t>
-      </w:r>
-    </w:p>
-    <w:p>
-      <w:pPr>
-        <w:pStyle w:val="Code"/>
-      </w:pPr>
-      <w:r>
-        <w:tab/>
-      </w:r>
-      <w:r>
-        <w:tab/>
-      </w:r>
-      <w:r>
-        <w:tab/>
-      </w:r>
-      <w:r>
-        <w:tab/>
-      </w:r>
-      <w:r>
-        <w:tab/>
-      </w:r>
-      <w:r>
-        <w:tab/>
-      </w:r>
-      <w:proofErr w:type="spellStart"/>
-      <w:r>
+        <w:t xml:space="preserve"> (InterruptedException e) {</w:t>
+      </w:r>
+    </w:p>
+    <w:p>
+      <w:pPr>
+        <w:pStyle w:val="Code"/>
+      </w:pPr>
+      <w:r>
+        <w:tab/>
+      </w:r>
+      <w:r>
+        <w:tab/>
+      </w:r>
+      <w:r>
+        <w:tab/>
+      </w:r>
+      <w:r>
+        <w:tab/>
+      </w:r>
+      <w:r>
+        <w:tab/>
+      </w:r>
+      <w:r>
+        <w:tab/>
         <w:t>System.</w:t>
       </w:r>
       <w:r>
@@ -3805,11 +3375,7 @@
         <w:t>out</w:t>
       </w:r>
       <w:r>
-        <w:t>.println</w:t>
-      </w:r>
-      <w:proofErr w:type="spellEnd"/>
-      <w:r>
-        <w:t>(</w:t>
+        <w:t>.println(</w:t>
       </w:r>
       <w:r>
         <w:rPr>
@@ -3977,9 +3543,6 @@
       </w:r>
       <w:r>
         <w:tab/>
-      </w:r>
-      <w:proofErr w:type="spellStart"/>
-      <w:r>
         <w:t>System.</w:t>
       </w:r>
       <w:r>
@@ -3991,11 +3554,7 @@
         <w:t>out</w:t>
       </w:r>
       <w:r>
-        <w:t>.println</w:t>
-      </w:r>
-      <w:proofErr w:type="spellEnd"/>
-      <w:r>
-        <w:t>(</w:t>
+        <w:t>.println(</w:t>
       </w:r>
       <w:r>
         <w:rPr>
@@ -4104,15 +3663,7 @@
       </w:r>
       <w:r>
         <w:tab/>
-        <w:t xml:space="preserve">String command = </w:t>
-      </w:r>
-      <w:proofErr w:type="spellStart"/>
-      <w:r>
-        <w:t>in.nextLine</w:t>
-      </w:r>
-      <w:proofErr w:type="spellEnd"/>
-      <w:r>
-        <w:t>();</w:t>
+        <w:t>String command = in.nextLine();</w:t>
       </w:r>
     </w:p>
     <w:p>
@@ -4150,15 +3701,7 @@
         <w:t>"stop"</w:t>
       </w:r>
       <w:r>
-        <w:t>.</w:t>
-      </w:r>
-      <w:proofErr w:type="spellStart"/>
-      <w:r>
-        <w:t>equalsIgnoreCase</w:t>
-      </w:r>
-      <w:proofErr w:type="spellEnd"/>
-      <w:r>
-        <w:t>(command)){</w:t>
+        <w:t>.equalsIgnoreCase(command)){</w:t>
       </w:r>
     </w:p>
     <w:p>
@@ -4256,14 +3799,7 @@
       </w:r>
       <w:r>
         <w:tab/>
-      </w:r>
-      <w:proofErr w:type="spellStart"/>
-      <w:r>
-        <w:t>workQueue.put</w:t>
-      </w:r>
-      <w:proofErr w:type="spellEnd"/>
-      <w:r>
-        <w:t>(command);</w:t>
+        <w:t>workQueue.put(command);</w:t>
       </w:r>
     </w:p>
     <w:p>
@@ -4288,35 +3824,24 @@
         <w:t>catch</w:t>
       </w:r>
       <w:r>
-        <w:t xml:space="preserve"> (</w:t>
-      </w:r>
-      <w:proofErr w:type="spellStart"/>
-      <w:r>
-        <w:t>InterruptedException</w:t>
-      </w:r>
-      <w:proofErr w:type="spellEnd"/>
-      <w:r>
-        <w:t xml:space="preserve"> e) {</w:t>
-      </w:r>
-    </w:p>
-    <w:p>
-      <w:pPr>
-        <w:pStyle w:val="Code"/>
-      </w:pPr>
-      <w:r>
-        <w:tab/>
-      </w:r>
-      <w:r>
-        <w:tab/>
-      </w:r>
-      <w:r>
-        <w:tab/>
-      </w:r>
-      <w:r>
-        <w:tab/>
-      </w:r>
-      <w:proofErr w:type="spellStart"/>
-      <w:r>
+        <w:t xml:space="preserve"> (InterruptedException e) {</w:t>
+      </w:r>
+    </w:p>
+    <w:p>
+      <w:pPr>
+        <w:pStyle w:val="Code"/>
+      </w:pPr>
+      <w:r>
+        <w:tab/>
+      </w:r>
+      <w:r>
+        <w:tab/>
+      </w:r>
+      <w:r>
+        <w:tab/>
+      </w:r>
+      <w:r>
+        <w:tab/>
         <w:t>System.</w:t>
       </w:r>
       <w:r>
@@ -4328,11 +3853,7 @@
         <w:t>out</w:t>
       </w:r>
       <w:r>
-        <w:t>.println</w:t>
-      </w:r>
-      <w:proofErr w:type="spellEnd"/>
-      <w:r>
-        <w:t>(</w:t>
+        <w:t>.println(</w:t>
       </w:r>
       <w:r>
         <w:rPr>
@@ -4380,39 +3901,29 @@
       </w:r>
       <w:r>
         <w:tab/>
-      </w:r>
-      <w:proofErr w:type="spellStart"/>
-      <w:r>
-        <w:t>in.close</w:t>
-      </w:r>
-      <w:proofErr w:type="spellEnd"/>
-      <w:r>
-        <w:t>();</w:t>
-      </w:r>
-    </w:p>
-    <w:p>
-      <w:pPr>
-        <w:pStyle w:val="Code"/>
-      </w:pPr>
-      <w:r>
-        <w:tab/>
-      </w:r>
-      <w:r>
-        <w:tab/>
-      </w:r>
-    </w:p>
-    <w:p>
-      <w:pPr>
-        <w:pStyle w:val="Code"/>
-      </w:pPr>
-      <w:r>
-        <w:tab/>
-      </w:r>
-      <w:r>
-        <w:tab/>
-      </w:r>
-      <w:proofErr w:type="spellStart"/>
-      <w:r>
+        <w:t>in.close();</w:t>
+      </w:r>
+    </w:p>
+    <w:p>
+      <w:pPr>
+        <w:pStyle w:val="Code"/>
+      </w:pPr>
+      <w:r>
+        <w:tab/>
+      </w:r>
+      <w:r>
+        <w:tab/>
+      </w:r>
+    </w:p>
+    <w:p>
+      <w:pPr>
+        <w:pStyle w:val="Code"/>
+      </w:pPr>
+      <w:r>
+        <w:tab/>
+      </w:r>
+      <w:r>
+        <w:tab/>
         <w:t>System.</w:t>
       </w:r>
       <w:r>
@@ -4424,11 +3935,7 @@
         <w:t>out</w:t>
       </w:r>
       <w:r>
-        <w:t>.println</w:t>
-      </w:r>
-      <w:proofErr w:type="spellEnd"/>
-      <w:r>
-        <w:t>(</w:t>
+        <w:t>.println(</w:t>
       </w:r>
       <w:r>
         <w:rPr>
@@ -4449,14 +3956,7 @@
       </w:r>
       <w:r>
         <w:tab/>
-      </w:r>
-      <w:proofErr w:type="spellStart"/>
-      <w:r>
-        <w:t>shouldRun.set</w:t>
-      </w:r>
-      <w:proofErr w:type="spellEnd"/>
-      <w:r>
-        <w:t>(</w:t>
+        <w:t>shouldRun.set(</w:t>
       </w:r>
       <w:r>
         <w:rPr>
@@ -4539,32 +4039,21 @@
         <w:t>catch</w:t>
       </w:r>
       <w:r>
-        <w:t xml:space="preserve"> (</w:t>
-      </w:r>
-      <w:proofErr w:type="spellStart"/>
-      <w:r>
-        <w:t>InterruptedException</w:t>
-      </w:r>
-      <w:proofErr w:type="spellEnd"/>
-      <w:r>
-        <w:t xml:space="preserve"> e) {</w:t>
-      </w:r>
-    </w:p>
-    <w:p>
-      <w:pPr>
-        <w:pStyle w:val="Code"/>
-      </w:pPr>
-      <w:r>
-        <w:tab/>
-      </w:r>
-      <w:r>
-        <w:tab/>
-      </w:r>
-      <w:r>
-        <w:tab/>
-      </w:r>
-      <w:proofErr w:type="spellStart"/>
-      <w:r>
+        <w:t xml:space="preserve"> (InterruptedException e) {</w:t>
+      </w:r>
+    </w:p>
+    <w:p>
+      <w:pPr>
+        <w:pStyle w:val="Code"/>
+      </w:pPr>
+      <w:r>
+        <w:tab/>
+      </w:r>
+      <w:r>
+        <w:tab/>
+      </w:r>
+      <w:r>
+        <w:tab/>
         <w:t>System.</w:t>
       </w:r>
       <w:r>
@@ -4576,11 +4065,7 @@
         <w:t>out</w:t>
       </w:r>
       <w:r>
-        <w:t>.println</w:t>
-      </w:r>
-      <w:proofErr w:type="spellEnd"/>
-      <w:r>
-        <w:t>(</w:t>
+        <w:t>.println(</w:t>
       </w:r>
       <w:r>
         <w:rPr>
@@ -4613,9 +4098,6 @@
       </w:r>
       <w:r>
         <w:tab/>
-      </w:r>
-      <w:proofErr w:type="spellStart"/>
-      <w:r>
         <w:t>System.</w:t>
       </w:r>
       <w:r>
@@ -4627,11 +4109,7 @@
         <w:t>out</w:t>
       </w:r>
       <w:r>
-        <w:t>.println</w:t>
-      </w:r>
-      <w:proofErr w:type="spellEnd"/>
-      <w:r>
-        <w:t>(</w:t>
+        <w:t>.println(</w:t>
       </w:r>
       <w:r>
         <w:rPr>
@@ -4774,33 +4252,25 @@
           <w:szCs w:val="24"/>
         </w:rPr>
       </w:pPr>
-      <w:proofErr w:type="spellStart"/>
       <w:r>
         <w:rPr>
           <w:lang w:eastAsia="uk-UA"/>
         </w:rPr>
-        <w:t>Ознайомитиdcz</w:t>
-      </w:r>
-      <w:proofErr w:type="spellEnd"/>
+        <w:t>Ознайомитився</w:t>
+      </w:r>
+      <w:bookmarkStart w:id="0" w:name="_GoBack"/>
+      <w:bookmarkEnd w:id="0"/>
       <w:r>
         <w:rPr>
           <w:lang w:eastAsia="uk-UA"/>
         </w:rPr>
         <w:t xml:space="preserve"> з </w:t>
       </w:r>
-      <w:proofErr w:type="spellStart"/>
       <w:r>
         <w:rPr>
           <w:lang w:eastAsia="uk-UA"/>
         </w:rPr>
-        <w:t>багатопотоковоим</w:t>
-      </w:r>
-      <w:proofErr w:type="spellEnd"/>
-      <w:r>
-        <w:rPr>
-          <w:lang w:eastAsia="uk-UA"/>
-        </w:rPr>
-        <w:t xml:space="preserve"> програмування у </w:t>
+        <w:t xml:space="preserve">багатопотоковоим програмування у </w:t>
       </w:r>
       <w:r>
         <w:rPr>
@@ -4895,7 +4365,7 @@
             <w:noProof/>
             <w:szCs w:val="24"/>
           </w:rPr>
-          <w:t>5</w:t>
+          <w:t>6</w:t>
         </w:r>
         <w:r>
           <w:rPr>
@@ -8367,10 +7837,11 @@
   </w:font>
   <w:font w:name="Segoe UI">
     <w:panose1 w:val="020B0502040204020203"/>
-    <w:charset w:val="CC"/>
+    <w:charset w:val="00"/>
     <w:family w:val="swiss"/>
+    <w:notTrueType/>
     <w:pitch w:val="variable"/>
-    <w:sig w:usb0="E4002EFF" w:usb1="C000E47F" w:usb2="00000009" w:usb3="00000000" w:csb0="000001FF" w:csb1="00000000"/>
+    <w:sig w:usb0="00000003" w:usb1="00000000" w:usb2="00000000" w:usb3="00000000" w:csb0="00000001" w:csb1="00000000"/>
   </w:font>
   <w:font w:name="Lucida Sans Unicode">
     <w:panose1 w:val="020B0602030504020204"/>
@@ -8442,6 +7913,7 @@
     <w:rsid w:val="00B40D30"/>
     <w:rsid w:val="00C07B26"/>
     <w:rsid w:val="00C75837"/>
+    <w:rsid w:val="00D21C22"/>
     <w:rsid w:val="00E05DF9"/>
     <w:rsid w:val="00E11031"/>
     <w:rsid w:val="00E71A2A"/>
@@ -9173,7 +8645,7 @@
 </file>
 
 <file path=customXml/itemProps1.xml><?xml version="1.0" encoding="utf-8"?>
-<ds:datastoreItem xmlns:ds="http://schemas.openxmlformats.org/officeDocument/2006/customXml" ds:itemID="{E025197D-8203-4EA4-B659-8F76EE78CED2}">
+<ds:datastoreItem xmlns:ds="http://schemas.openxmlformats.org/officeDocument/2006/customXml" ds:itemID="{73A75A17-D1FA-46B1-982C-323B7D8A4DB0}">
   <ds:schemaRefs>
     <ds:schemaRef ds:uri="http://schemas.openxmlformats.org/officeDocument/2006/bibliography"/>
   </ds:schemaRefs>

</xml_diff>